<commit_message>
Regenerate SOT test report
</commit_message>
<xml_diff>
--- a/tests/hawc/tools/tables/data/set_report.docx
+++ b/tests/hawc/tools/tables/data/set_report.docx
@@ -9,10 +9,9 @@
         <w:tblLook w:firstColumn="1" w:firstRow="1" w:lastColumn="0" w:lastRow="0" w:noHBand="0" w:noVBand="1" w:val="04A0"/>
       </w:tblPr>
       <w:tblGrid>
-        <w:gridCol w:w="2160"/>
-        <w:gridCol w:w="2160"/>
-        <w:gridCol w:w="2160"/>
-        <w:gridCol w:w="2160"/>
+        <w:gridCol w:w="2880"/>
+        <w:gridCol w:w="2880"/>
+        <w:gridCol w:w="2880"/>
       </w:tblGrid>
       <w:tr>
         <w:tc>
@@ -24,7 +23,6 @@
         <w:tc>
           <w:tcPr>
             <w:tcW w:type="dxa" w:w="2880"/>
-            <w:gridSpan w:val="2"/>
           </w:tcPr>
           <w:p>
             <w:pPr/>
@@ -33,14 +31,14 @@
               <w:rPr>
                 <w:b/>
               </w:rPr>
-              <w:t>This is a subheader</w:t>
+              <w:t>Subheader above animal description</w:t>
             </w:r>
             <w:r/>
           </w:p>
         </w:tc>
         <w:tc>
           <w:tcPr>
-            <w:tcW w:type="dxa" w:w="5760"/>
+            <w:tcW w:type="dxa" w:w="4320"/>
           </w:tcPr>
           <w:p/>
         </w:tc>
@@ -57,7 +55,7 @@
               <w:rPr>
                 <w:b/>
               </w:rPr>
-              <w:t>Study name</w:t>
+              <w:t>Study citation</w:t>
             </w:r>
             <w:r/>
           </w:p>
@@ -80,23 +78,7 @@
         </w:tc>
         <w:tc>
           <w:tcPr>
-            <w:tcW w:type="dxa" w:w="2880"/>
-          </w:tcPr>
-          <w:p>
-            <w:pPr/>
-            <w:r/>
-            <w:r>
-              <w:rPr>
-                <w:b/>
-              </w:rPr>
-              <w:t>Doses</w:t>
-            </w:r>
-            <w:r/>
-          </w:p>
-        </w:tc>
-        <w:tc>
-          <w:tcPr>
-            <w:tcW w:type="dxa" w:w="5760"/>
+            <w:tcW w:type="dxa" w:w="4320"/>
           </w:tcPr>
           <w:p>
             <w:pPr/>
@@ -136,18 +118,7 @@
         </w:tc>
         <w:tc>
           <w:tcPr>
-            <w:tcW w:type="dxa" w:w="2880"/>
-          </w:tcPr>
-          <w:p>
-            <w:pPr/>
-            <w:r>
-              <w:t>0, 10, 100</w:t>
-            </w:r>
-          </w:p>
-        </w:tc>
-        <w:tc>
-          <w:tcPr>
-            <w:tcW w:type="dxa" w:w="5760"/>
+            <w:tcW w:type="dxa" w:w="4320"/>
             <w:shd w:fill="6FFF00"/>
           </w:tcPr>
           <w:p>
@@ -183,18 +154,7 @@
         </w:tc>
         <w:tc>
           <w:tcPr>
-            <w:tcW w:type="dxa" w:w="2880"/>
-          </w:tcPr>
-          <w:p>
-            <w:pPr/>
-            <w:r>
-              <w:t>Custom dose</w:t>
-            </w:r>
-          </w:p>
-        </w:tc>
-        <w:tc>
-          <w:tcPr>
-            <w:tcW w:type="dxa" w:w="5760"/>
+            <w:tcW w:type="dxa" w:w="4320"/>
             <w:shd w:fill="DFDFDF"/>
           </w:tcPr>
           <w:p>
@@ -209,7 +169,7 @@
         <w:tc>
           <w:tcPr>
             <w:tcW w:type="dxa" w:w="1440"/>
-            <w:gridSpan w:val="4"/>
+            <w:gridSpan w:val="3"/>
           </w:tcPr>
           <w:p>
             <w:pPr/>

</xml_diff>